<commit_message>
Description of teaching approach
</commit_message>
<xml_diff>
--- a/Week 06 - Excel/00_Week06_Teaching Approach.docx
+++ b/Week 06 - Excel/00_Week06_Teaching Approach.docx
@@ -53,7 +53,15 @@
         <w:pStyle w:val="Paragraph"/>
       </w:pPr>
       <w:r>
-        <w:t xml:space="preserve">We started this section of the discussion by using time series data on temperature with all of the data provided in Excel spreadsheets.  In this exercise, we had ten years of average monthly high and low temperatures for a city.  This data was plotted to show how </w:t>
+        <w:t xml:space="preserve">We started this section of the discussion by using time series data on temperature with </w:t>
+      </w:r>
+      <w:proofErr w:type="gramStart"/>
+      <w:r>
+        <w:t>all of</w:t>
+      </w:r>
+      <w:proofErr w:type="gramEnd"/>
+      <w:r>
+        <w:t xml:space="preserve"> the data provided in Excel spreadsheets.  In this exercise, we had ten years of average monthly high and low temperatures for a city.  This data was plotted to show how </w:t>
       </w:r>
       <w:r>
         <w:t xml:space="preserve">a common cyclical pattern existed, and then we averaged across the ten years to generate a “typical” temperature for each month in a year.  This process allowed us to start discussing how we might forecast the temperatures for each month for the next year.  </w:t>
@@ -195,7 +203,15 @@
         <w:pStyle w:val="Paragraph"/>
       </w:pPr>
       <w:r>
-        <w:t xml:space="preserve">In the final section for this week, we used Excel to take the aforementioned firm and FRED data and show students how they could use the various forecasting tools (e.g., </w:t>
+        <w:t xml:space="preserve">In the final section for this week, we used Excel to take the </w:t>
+      </w:r>
+      <w:proofErr w:type="gramStart"/>
+      <w:r>
+        <w:t>aforementioned firm</w:t>
+      </w:r>
+      <w:proofErr w:type="gramEnd"/>
+      <w:r>
+        <w:t xml:space="preserve"> and FRED data and show students how they could use the various forecasting tools (e.g., </w:t>
       </w:r>
       <w:r>
         <w:t>LINEAR, SEASONALITY, CONFINT, etc.) that are already available for use in Excel.  We conceptually discussed how these forecasts are necessary and important to allow the firm to forecast important financial statement such as free cash flow (FCF) statements and budgets that are necessary to make decisions today that will then allow the firm to move towards meeting their goal of maximizing the wealth of their owners.  For example, if our modeling is forecasting a larger increase in product sales, then we might need to get lines of credit and inventory orders prepared in advance to achieve the desired level of production to make our sales forecast based on the external economic conditions.  In Excel, we were then able to show students how we can forecast different financial outcomes in our FCF statement based on decisions of managers made on firm inputs.</w:t>
@@ -255,7 +271,15 @@
         <w:pStyle w:val="Paragraph"/>
       </w:pPr>
       <w:r>
-        <w:t xml:space="preserve">At the completion of the Week 6 discussions, we asked students to mirror the models described in class.  Students completed forecasting and graphing homework for this week using the FRED data and the individual stock price data by applying this data to all of the different forecasting approaches, from naïve to multiple </w:t>
+        <w:t xml:space="preserve">At the completion of the Week 6 discussions, we asked students to mirror the models described in class.  Students completed forecasting and graphing homework for this week using the FRED data and the individual stock price data by applying this data to </w:t>
+      </w:r>
+      <w:proofErr w:type="gramStart"/>
+      <w:r>
+        <w:t>all of</w:t>
+      </w:r>
+      <w:proofErr w:type="gramEnd"/>
+      <w:r>
+        <w:t xml:space="preserve"> the different forecasting approaches, from naïve to multiple </w:t>
       </w:r>
       <w:r>
         <w:t xml:space="preserve">regression, used in the class.  </w:t>
@@ -293,7 +317,15 @@
         <w:pStyle w:val="Paragraph"/>
       </w:pPr>
       <w:r>
-        <w:t>Free cash flow (FCF) information obtained from the Brigham-Daves text (student files).</w:t>
+        <w:t>Free cash flow (FCF) information obtained from the Brigham-</w:t>
+      </w:r>
+      <w:proofErr w:type="spellStart"/>
+      <w:r>
+        <w:t>Daves</w:t>
+      </w:r>
+      <w:proofErr w:type="spellEnd"/>
+      <w:r>
+        <w:t xml:space="preserve"> text (student files).</w:t>
       </w:r>
     </w:p>
     <w:p>
@@ -321,6 +353,9 @@
       </w:pPr>
       <w:r>
         <w:t>All other materials created by faculty teaching this course.</w:t>
+      </w:r>
+      <w:r>
+        <w:t xml:space="preserve">  </w:t>
       </w:r>
     </w:p>
     <w:sectPr>
@@ -384,27 +419,14 @@
     <w:r>
       <w:t xml:space="preserve"> of </w:t>
     </w:r>
-    <w:r>
-      <w:fldChar w:fldCharType="begin"/>
-    </w:r>
-    <w:r>
-      <w:instrText xml:space="preserve"> NUMPAGES   \* MERGEFORMAT </w:instrText>
-    </w:r>
-    <w:r>
-      <w:fldChar w:fldCharType="separate"/>
-    </w:r>
-    <w:r>
-      <w:rPr>
-        <w:noProof/>
-      </w:rPr>
-      <w:t>1</w:t>
-    </w:r>
-    <w:r>
-      <w:rPr>
-        <w:noProof/>
-      </w:rPr>
-      <w:fldChar w:fldCharType="end"/>
-    </w:r>
+    <w:fldSimple w:instr=" NUMPAGES   \* MERGEFORMAT ">
+      <w:r>
+        <w:rPr>
+          <w:noProof/>
+        </w:rPr>
+        <w:t>1</w:t>
+      </w:r>
+    </w:fldSimple>
   </w:p>
 </w:ftr>
 </file>
@@ -3929,9 +3951,12 @@
 </file>
 
 <file path=customXml/item1.xml><?xml version="1.0" encoding="utf-8"?>
-<p:properties xmlns:p="http://schemas.microsoft.com/office/2006/metadata/properties" xmlns:xsi="http://www.w3.org/2001/XMLSchema-instance" xmlns:pc="http://schemas.microsoft.com/office/infopath/2007/PartnerControls">
-  <documentManagement/>
-</p:properties>
+<?mso-contentType ?>
+<FormTemplates xmlns="http://schemas.microsoft.com/sharepoint/v3/contenttype/forms">
+  <Display>DocumentLibraryForm</Display>
+  <Edit>DocumentLibraryForm</Edit>
+  <New>DocumentLibraryForm</New>
+</FormTemplates>
 </file>
 
 <file path=customXml/item2.xml><?xml version="1.0" encoding="utf-8"?>
@@ -4114,19 +4139,15 @@
 </file>
 
 <file path=customXml/item3.xml><?xml version="1.0" encoding="utf-8"?>
-<?mso-contentType ?>
-<FormTemplates xmlns="http://schemas.microsoft.com/sharepoint/v3/contenttype/forms">
-  <Display>DocumentLibraryForm</Display>
-  <Edit>DocumentLibraryForm</Edit>
-  <New>DocumentLibraryForm</New>
-</FormTemplates>
+<p:properties xmlns:p="http://schemas.microsoft.com/office/2006/metadata/properties" xmlns:xsi="http://www.w3.org/2001/XMLSchema-instance" xmlns:pc="http://schemas.microsoft.com/office/infopath/2007/PartnerControls">
+  <documentManagement/>
+</p:properties>
 </file>
 
 <file path=customXml/itemProps1.xml><?xml version="1.0" encoding="utf-8"?>
-<ds:datastoreItem xmlns:ds="http://schemas.openxmlformats.org/officeDocument/2006/customXml" ds:itemID="{9C70277A-A388-4470-BC24-5C62624ED2E1}">
+<ds:datastoreItem xmlns:ds="http://schemas.openxmlformats.org/officeDocument/2006/customXml" ds:itemID="{CD9113B4-E13F-433F-9D18-DA94FD64C7A2}">
   <ds:schemaRefs>
-    <ds:schemaRef ds:uri="http://schemas.microsoft.com/office/2006/metadata/properties"/>
-    <ds:schemaRef ds:uri="http://schemas.microsoft.com/office/infopath/2007/PartnerControls"/>
+    <ds:schemaRef ds:uri="http://schemas.microsoft.com/sharepoint/v3/contenttype/forms"/>
   </ds:schemaRefs>
 </ds:datastoreItem>
 </file>
@@ -4151,9 +4172,10 @@
 </file>
 
 <file path=customXml/itemProps3.xml><?xml version="1.0" encoding="utf-8"?>
-<ds:datastoreItem xmlns:ds="http://schemas.openxmlformats.org/officeDocument/2006/customXml" ds:itemID="{CD9113B4-E13F-433F-9D18-DA94FD64C7A2}">
+<ds:datastoreItem xmlns:ds="http://schemas.openxmlformats.org/officeDocument/2006/customXml" ds:itemID="{9C70277A-A388-4470-BC24-5C62624ED2E1}">
   <ds:schemaRefs>
-    <ds:schemaRef ds:uri="http://schemas.microsoft.com/sharepoint/v3/contenttype/forms"/>
+    <ds:schemaRef ds:uri="http://schemas.microsoft.com/office/2006/metadata/properties"/>
+    <ds:schemaRef ds:uri="http://schemas.microsoft.com/office/infopath/2007/PartnerControls"/>
   </ds:schemaRefs>
 </ds:datastoreItem>
 </file>
</xml_diff>